<commit_message>
add info on the deliverables
</commit_message>
<xml_diff>
--- a/deliverables/report.docx
+++ b/deliverables/report.docx
@@ -1,6 +1,6 @@
 
 <file path=word/document.xml><?xml version="1.0" encoding="utf-8"?>
-<w:document xmlns:wpc="http://schemas.microsoft.com/office/word/2010/wordprocessingCanvas" xmlns:mc="http://schemas.openxmlformats.org/markup-compatibility/2006" xmlns:o="urn:schemas-microsoft-com:office:office" xmlns:r="http://schemas.openxmlformats.org/officeDocument/2006/relationships" xmlns:m="http://schemas.openxmlformats.org/officeDocument/2006/math" xmlns:v="urn:schemas-microsoft-com:vml" xmlns:wp14="http://schemas.microsoft.com/office/word/2010/wordprocessingDrawing" xmlns:wp="http://schemas.openxmlformats.org/drawingml/2006/wordprocessingDrawing" xmlns:w10="urn:schemas-microsoft-com:office:word" xmlns:w="http://schemas.openxmlformats.org/wordprocessingml/2006/main" xmlns:w14="http://schemas.microsoft.com/office/word/2010/wordml" xmlns:wpg="http://schemas.microsoft.com/office/word/2010/wordprocessingGroup" xmlns:wpi="http://schemas.microsoft.com/office/word/2010/wordprocessingInk" xmlns:wne="http://schemas.microsoft.com/office/word/2006/wordml" xmlns:wps="http://schemas.microsoft.com/office/word/2010/wordprocessingShape" mc:Ignorable="w14 wp14">
+<w:document xmlns:wpc="http://schemas.microsoft.com/office/word/2010/wordprocessingCanvas" xmlns:mo="http://schemas.microsoft.com/office/mac/office/2008/main" xmlns:mc="http://schemas.openxmlformats.org/markup-compatibility/2006" xmlns:mv="urn:schemas-microsoft-com:mac:vml" xmlns:o="urn:schemas-microsoft-com:office:office" xmlns:r="http://schemas.openxmlformats.org/officeDocument/2006/relationships" xmlns:m="http://schemas.openxmlformats.org/officeDocument/2006/math" xmlns:v="urn:schemas-microsoft-com:vml" xmlns:wp14="http://schemas.microsoft.com/office/word/2010/wordprocessingDrawing" xmlns:wp="http://schemas.openxmlformats.org/drawingml/2006/wordprocessingDrawing" xmlns:w10="urn:schemas-microsoft-com:office:word" xmlns:w="http://schemas.openxmlformats.org/wordprocessingml/2006/main" xmlns:w14="http://schemas.microsoft.com/office/word/2010/wordml" xmlns:wpg="http://schemas.microsoft.com/office/word/2010/wordprocessingGroup" xmlns:wpi="http://schemas.microsoft.com/office/word/2010/wordprocessingInk" xmlns:wne="http://schemas.microsoft.com/office/word/2006/wordml" xmlns:wps="http://schemas.microsoft.com/office/word/2010/wordprocessingShape" mc:Ignorable="w14 wp14">
   <w:body>
     <w:sdt>
       <w:sdtPr>
@@ -96,9 +96,6 @@
             <w:alias w:val="Subtitle"/>
             <w:tag w:val="Subtitle"/>
             <w:id w:val="30555238"/>
-            <w:placeholder>
-              <w:docPart w:val="BA7C2DD541A2694BBCBFE9D443805861"/>
-            </w:placeholder>
             <w:text/>
           </w:sdtPr>
           <w:sdtEndPr/>
@@ -188,45 +185,86 @@
     </w:p>
     <w:p>
       <w:r>
-        <w:t>As submitted in a zip file named: WIS-EVENING_2.zip</w:t>
-      </w:r>
-    </w:p>
-    <w:p>
-      <w:r>
-        <w:t>Report: WIS-report.pdf (this document)</w:t>
-      </w:r>
-    </w:p>
-    <w:p>
-      <w:r>
-        <w:t>Source code: WIS-project directory</w:t>
-      </w:r>
-    </w:p>
-    <w:p>
-      <w:r>
-        <w:t>Video: WIS-demo.</w:t>
+        <w:t xml:space="preserve">As submitted in a zip file named: </w:t>
+      </w:r>
+      <w:r>
+        <w:rPr>
+          <w:b/>
+        </w:rPr>
+        <w:t>WIS-EVENING_2.zip</w:t>
+      </w:r>
+    </w:p>
+    <w:p>
+      <w:r>
+        <w:rPr>
+          <w:u w:val="single"/>
+        </w:rPr>
+        <w:t>Report:</w:t>
+      </w:r>
+      <w:r>
+        <w:t xml:space="preserve"> </w:t>
+      </w:r>
+      <w:r>
+        <w:t>report.pdf (this document)</w:t>
+      </w:r>
+    </w:p>
+    <w:p>
+      <w:r>
+        <w:rPr>
+          <w:u w:val="single"/>
+        </w:rPr>
+        <w:t>Source code:</w:t>
+      </w:r>
+      <w:r>
+        <w:t xml:space="preserve"> WIS-project directory</w:t>
+      </w:r>
+    </w:p>
+    <w:p>
+      <w:r>
+        <w:rPr>
+          <w:u w:val="single"/>
+        </w:rPr>
+        <w:t>Install file:</w:t>
+      </w:r>
+      <w:r>
+        <w:t xml:space="preserve"> INSTALL.html (generated from INSTALL.md, which is part of the source code directory)</w:t>
+      </w:r>
+    </w:p>
+    <w:p>
+      <w:r>
+        <w:rPr>
+          <w:u w:val="single"/>
+        </w:rPr>
+        <w:t>Video:</w:t>
+      </w:r>
+      <w:r>
+        <w:t xml:space="preserve"> </w:t>
+      </w:r>
+      <w:r>
+        <w:t>demo.</w:t>
       </w:r>
       <w:r>
         <w:t>mp4 (</w:t>
       </w:r>
       <w:r>
-        <w:rPr>
-          <w:color w:val="FF0000"/>
-        </w:rPr>
-        <w:t xml:space="preserve">also add </w:t>
-      </w:r>
-      <w:proofErr w:type="spellStart"/>
-      <w:r>
-        <w:rPr>
-          <w:color w:val="FF0000"/>
-        </w:rPr>
-        <w:t>youtube</w:t>
-      </w:r>
-      <w:proofErr w:type="spellEnd"/>
-      <w:r>
-        <w:rPr>
-          <w:color w:val="FF0000"/>
-        </w:rPr>
-        <w:t xml:space="preserve"> link</w:t>
+        <w:t xml:space="preserve">in case there are any problems with the playback of this video, </w:t>
+      </w:r>
+      <w:r>
+        <w:t>we also added this video to YouTube</w:t>
+      </w:r>
+      <w:r>
+        <w:t xml:space="preserve">: </w:t>
+      </w:r>
+      <w:r>
+        <w:t>http://www.youtube.com/watch</w:t>
+      </w:r>
+      <w:proofErr w:type="gramStart"/>
+      <w:r>
+        <w:t>?v</w:t>
+      </w:r>
+      <w:proofErr w:type="gramEnd"/>
+      <w:r>
+        <w:t>=FYh1l-0qiRM</w:t>
       </w:r>
       <w:r>
         <w:t>)</w:t>
@@ -327,11 +365,11 @@
         <w:jc w:val="both"/>
       </w:pPr>
       <w:r>
-        <w:t xml:space="preserve">The beer search page provides the functionality to search for a beer. The search box has autocomplete functionality. If a user searches for a full name of a beer he will be redirected to the beer page of that beer.  Otherwise a list of beers that </w:t>
+        <w:t xml:space="preserve">The beer search page provides the functionality to search for a beer. The search box has autocomplete functionality. If a user searches for a full name of a beer he </w:t>
       </w:r>
       <w:r>
         <w:lastRenderedPageBreak/>
-        <w:t xml:space="preserve">match the search will be shown on the page. If no beers are found a message is shown that there are no beers found. </w:t>
+        <w:t xml:space="preserve">will be redirected to the beer page of that beer.  Otherwise a list of beers that match the search will be shown on the page. If no beers are found a message is shown that there are no beers found. </w:t>
       </w:r>
     </w:p>
     <w:p>
@@ -450,28 +488,25 @@
         <w:footnoteReference w:id="1"/>
       </w:r>
       <w:r>
-        <w:t xml:space="preserve"> . If the last sentence ends in an ellipsis the ellipsis is also added. If the users clicks the expand/comment button the review’s full text is shown and the comments on the review are visualized. The user can collapse the review when it is expanded. When logged in the user can add a new comment on a review. The post time of a comment is shown as a text (e.g. moments ago, 8 hours ago, </w:t>
+        <w:t xml:space="preserve"> . If the last sentence ends in an ellipsis the ellipsis is also added. If the users clicks the expand/comment button the review’s full text is shown and the comments on the review are visualized. The user can collapse the review when it is expanded. When logged in the user can add a new comment on a review. The post time of a comment is shown as a text (e.g. moments ago, 8 hours ago, 10 days ago), </w:t>
       </w:r>
       <w:proofErr w:type="gramStart"/>
       <w:r>
-        <w:t>10</w:t>
+        <w:t xml:space="preserve">this is formatted by </w:t>
+      </w:r>
+      <w:r>
+        <w:t xml:space="preserve">using the </w:t>
+      </w:r>
+      <w:proofErr w:type="spellStart"/>
+      <w:r>
+        <w:t>PrettyTime</w:t>
+      </w:r>
+      <w:proofErr w:type="spellEnd"/>
+      <w:r>
+        <w:t xml:space="preserve"> library</w:t>
       </w:r>
       <w:proofErr w:type="gramEnd"/>
       <w:r>
-        <w:t xml:space="preserve"> days ago), this is formatted by </w:t>
-      </w:r>
-      <w:r>
-        <w:t xml:space="preserve">using the </w:t>
-      </w:r>
-      <w:proofErr w:type="spellStart"/>
-      <w:r>
-        <w:t>PrettyTime</w:t>
-      </w:r>
-      <w:proofErr w:type="spellEnd"/>
-      <w:r>
-        <w:t xml:space="preserve"> library</w:t>
-      </w:r>
-      <w:r>
         <w:t>.</w:t>
       </w:r>
     </w:p>
@@ -490,11 +525,8 @@
         <w:jc w:val="both"/>
       </w:pPr>
       <w:r>
-        <w:t xml:space="preserve">If the user is logged in, several options are added on the page. There is a button to add the beer to the favorites of the user.  A button to add tags is also available </w:t>
-      </w:r>
-      <w:r>
         <w:lastRenderedPageBreak/>
-        <w:t>when logged in. If the user adds a tag he can choose to add a new tag or a tag that already is in the system. If the user chooses to add an existing tag there is a drop down list with all the existing tags. The user can also add a new review when logged in. The form to add a new review has four fields to add scores for color, smell, taste and feel. These input fields have client- and server-side validation</w:t>
+        <w:t>If the user is logged in, several options are added on the page. There is a button to add the beer to the favorites of the user.  A button to add tags is also available when logged in. If the user adds a tag he can choose to add a new tag or a tag that already is in the system. If the user chooses to add an existing tag there is a drop down list with all the existing tags. The user can also add a new review when logged in. The form to add a new review has four fields to add scores for color, smell, taste and feel. These input fields have client- and server-side validation</w:t>
       </w:r>
       <w:r>
         <w:t xml:space="preserve"> so </w:t>
@@ -612,119 +644,183 @@
         <w:t>spin box</w:t>
       </w:r>
       <w:r>
-        <w:t xml:space="preserve"> and when the score is changed the button to save the new score appears. The score input is disabled when the user is not logged in. The chart is automatically updated when the score is saved. The chart shows the score evolution over the l</w:t>
+        <w:t xml:space="preserve"> and when the score is changed the button to save the new score appears. The score input is disabled when the user is not logged in. The chart is automatically </w:t>
+      </w:r>
+      <w:r>
+        <w:lastRenderedPageBreak/>
+        <w:t>updated when the score is saved. The chart shows the score evolution over the l</w:t>
       </w:r>
       <w:r>
         <w:t>ast 10 months. An improvement c</w:t>
       </w:r>
       <w:r>
-        <w:t xml:space="preserve">ould be to change the range of the chart if </w:t>
-      </w:r>
+        <w:t xml:space="preserve">ould be to change the range of the chart if there are no scores available for the last 10 months. This improvement is possible because we store every score change in the database and calculate averages per month to visualize in the chart. If there </w:t>
+      </w:r>
+      <w:r>
+        <w:t>are</w:t>
+      </w:r>
+      <w:r>
+        <w:t xml:space="preserve"> no score</w:t>
+      </w:r>
+      <w:r>
+        <w:t>s</w:t>
+      </w:r>
+      <w:r>
+        <w:t xml:space="preserve"> in the database,</w:t>
+      </w:r>
+      <w:r>
+        <w:t xml:space="preserve"> the chart is not shown. </w:t>
+      </w:r>
+      <w:r>
+        <w:t xml:space="preserve"> </w:t>
+      </w:r>
+      <w:r>
+        <w:t xml:space="preserve">There is a list of the beers available in the bar on the page. If the user is logged in, there is a button to add a beer to the list. This button shows a small dialog where the user can enter the name of the beer. This field also has autocomplete functionality. The bar page also has a Facebook like and share button. It is possible to add a comment to a bar. Here the same comment widget is used as </w:t>
+      </w:r>
+      <w:r>
+        <w:t>the one for</w:t>
+      </w:r>
+      <w:r>
+        <w:t xml:space="preserve"> beer reviews. There is also a button to add the bar as favorite.</w:t>
+      </w:r>
+    </w:p>
+    <w:p>
+      <w:pPr>
+        <w:pStyle w:val="Heading2"/>
+      </w:pPr>
+      <w:r>
+        <w:t>User page</w:t>
+      </w:r>
+    </w:p>
+    <w:p>
+      <w:pPr>
+        <w:spacing w:line="360" w:lineRule="auto"/>
+        <w:jc w:val="both"/>
+      </w:pPr>
+      <w:r>
+        <w:t xml:space="preserve">The user page shows some information about the user. The name of the user </w:t>
+      </w:r>
+      <w:r>
+        <w:t>and his</w:t>
+      </w:r>
+      <w:r>
+        <w:t xml:space="preserve"> picture</w:t>
+      </w:r>
+      <w:r>
+        <w:t xml:space="preserve"> are shown</w:t>
+      </w:r>
+      <w:r>
+        <w:t xml:space="preserve">. This picture is the profile image from Facebook and is retrieved </w:t>
+      </w:r>
+      <w:r>
+        <w:t>from</w:t>
+      </w:r>
+      <w:r>
+        <w:t xml:space="preserve"> Facebook. De image is not stored in our database. This means that if the user changes his profile picture, the new picture is also shown in our application. The page contains 5 favorite beer and 5 favorite bars. </w:t>
+      </w:r>
+      <w:proofErr w:type="gramStart"/>
+      <w:r>
+        <w:t>If the user is logged in, a favorite bar or beer can be removed from the favorites.</w:t>
+      </w:r>
+      <w:proofErr w:type="gramEnd"/>
+      <w:r>
+        <w:t xml:space="preserve">  When logged in the users has the possibility to share his location. When the user clicks the share location button, the current location of the user is fetched using the HTML5 </w:t>
+      </w:r>
+      <w:proofErr w:type="spellStart"/>
+      <w:r>
+        <w:t>geolocation</w:t>
+      </w:r>
+      <w:proofErr w:type="spellEnd"/>
+      <w:r>
+        <w:t xml:space="preserve"> API. The coordinates are used to find the bar the user is currently occupying. If the user shared his location, the bar is shown on the user page. It is only possible to share your location if you are at a bar. At the bottom of the page there are two links: one to search for nearby bars and one to search for nearby friends. </w:t>
+      </w:r>
+    </w:p>
+    <w:p>
+      <w:pPr>
+        <w:spacing w:line="360" w:lineRule="auto"/>
+        <w:jc w:val="both"/>
+      </w:pPr>
+      <w:r>
+        <w:t xml:space="preserve">We planned to provide a page to show a list of friends and a page to find other users, but we dropped this functionality because </w:t>
+      </w:r>
+      <w:r>
+        <w:t>one group member left</w:t>
+      </w:r>
+      <w:r>
+        <w:t xml:space="preserve">. The possibility to show all the favorites is also to be developed. </w:t>
+      </w:r>
+    </w:p>
+    <w:p>
+      <w:pPr>
+        <w:spacing w:line="360" w:lineRule="auto"/>
+        <w:jc w:val="both"/>
+      </w:pPr>
+      <w:r>
+        <w:t>On this page is a button to import your Facebook friends. By allowing the user to import his friends, he doesn’t need to add all his friends again in our application.</w:t>
+      </w:r>
+    </w:p>
+    <w:p>
+      <w:pPr>
+        <w:pStyle w:val="Heading2"/>
+        <w:spacing w:line="360" w:lineRule="auto"/>
+        <w:jc w:val="both"/>
+      </w:pPr>
       <w:r>
         <w:lastRenderedPageBreak/>
-        <w:t xml:space="preserve">there are no scores available for the last 10 months. This improvement is possible because we store every score change in the database and calculate averages per month to visualize in the chart. If there </w:t>
-      </w:r>
-      <w:r>
-        <w:t>are</w:t>
-      </w:r>
-      <w:r>
-        <w:t xml:space="preserve"> no score</w:t>
-      </w:r>
-      <w:r>
-        <w:t>s</w:t>
-      </w:r>
-      <w:r>
-        <w:t xml:space="preserve"> in the database,</w:t>
-      </w:r>
-      <w:r>
-        <w:t xml:space="preserve"> the chart is not shown. </w:t>
-      </w:r>
-      <w:r>
-        <w:t xml:space="preserve"> </w:t>
-      </w:r>
-      <w:r>
-        <w:t xml:space="preserve">There is a list of the beers available in the bar on the page. If the user is logged in, there is a button to add a beer to the list. This button shows a small dialog where the user can enter the name of the beer. This field also has autocomplete functionality. The bar page also has a Facebook like and share button. It is possible to add a comment to a bar. Here the same comment widget is used as </w:t>
-      </w:r>
-      <w:r>
-        <w:t>the one for</w:t>
-      </w:r>
-      <w:r>
-        <w:t xml:space="preserve"> beer reviews. There is also a button to add the bar as favorite.</w:t>
+        <w:t xml:space="preserve">Search nearby </w:t>
+      </w:r>
+      <w:r>
+        <w:t>bars</w:t>
+      </w:r>
+      <w:r>
+        <w:t xml:space="preserve"> page</w:t>
+      </w:r>
+    </w:p>
+    <w:p>
+      <w:pPr>
+        <w:spacing w:line="360" w:lineRule="auto"/>
+        <w:jc w:val="both"/>
+      </w:pPr>
+      <w:r>
+        <w:t xml:space="preserve">This page provides the </w:t>
+      </w:r>
+      <w:r>
+        <w:t xml:space="preserve">functionality to search for nearby bars. When the user enters the page his location is fetched by using the HTML5 </w:t>
+      </w:r>
+      <w:proofErr w:type="spellStart"/>
+      <w:r>
+        <w:t>geolocation</w:t>
+      </w:r>
+      <w:proofErr w:type="spellEnd"/>
+      <w:r>
+        <w:t xml:space="preserve"> API. This location is then converted to an address using the Google Geocoding API. The address is filled in the location search box. The user can change this location and enter the range of the search. If the user clicks the search button the location entered is converted to coordinates using the Google Geocoding API and all the bars within the range are listed and shown on a map. The map shown uses the </w:t>
+      </w:r>
+      <w:proofErr w:type="spellStart"/>
+      <w:r>
+        <w:t>JWt</w:t>
+      </w:r>
+      <w:proofErr w:type="spellEnd"/>
+      <w:r>
+        <w:t xml:space="preserve"> Google maps widget. The user can also provide the name of a beer. Only bars serving that beer will be shown.</w:t>
       </w:r>
     </w:p>
     <w:p>
       <w:pPr>
         <w:pStyle w:val="Heading2"/>
-      </w:pPr>
-      <w:r>
-        <w:t>User page</w:t>
-      </w:r>
-    </w:p>
-    <w:p>
-      <w:pPr>
-        <w:spacing w:line="360" w:lineRule="auto"/>
-        <w:jc w:val="both"/>
-      </w:pPr>
-      <w:r>
-        <w:t xml:space="preserve">The user page shows some information about the user. The name of the user </w:t>
-      </w:r>
-      <w:r>
-        <w:t>and his</w:t>
-      </w:r>
-      <w:r>
-        <w:t xml:space="preserve"> picture</w:t>
-      </w:r>
-      <w:r>
-        <w:t xml:space="preserve"> are shown</w:t>
-      </w:r>
-      <w:r>
-        <w:t xml:space="preserve">. This picture is the profile image from Facebook and is retrieved </w:t>
-      </w:r>
-      <w:r>
-        <w:t>from</w:t>
-      </w:r>
-      <w:r>
-        <w:t xml:space="preserve"> Facebook. De image is not stored in our database. This means that if the user changes his profile picture, the new picture is also shown in our application. The page contains 5 favorite beer and 5 favorite bars. </w:t>
-      </w:r>
-      <w:proofErr w:type="gramStart"/>
-      <w:r>
-        <w:t>If the user is logged in, a favorite bar or beer can be removed from the favorites.</w:t>
-      </w:r>
-      <w:proofErr w:type="gramEnd"/>
-      <w:r>
-        <w:t xml:space="preserve">  When logged in the users has the possibility to share his location. When the user clicks the share location button, the current location of the user is fetched using the HTML5 </w:t>
-      </w:r>
-      <w:proofErr w:type="spellStart"/>
-      <w:r>
-        <w:t>geolocation</w:t>
-      </w:r>
-      <w:proofErr w:type="spellEnd"/>
-      <w:r>
-        <w:t xml:space="preserve"> API. The coordinates are used to find the bar the user is currently occupying. If the user shared his location, the bar is shown on the user page. It is only possible to share your location if you are at a bar. At the bottom of the page there are two links: one to search for nearby bars and one to search for nearby friends. </w:t>
-      </w:r>
-    </w:p>
-    <w:p>
-      <w:pPr>
-        <w:spacing w:line="360" w:lineRule="auto"/>
-        <w:jc w:val="both"/>
-      </w:pPr>
-      <w:r>
-        <w:t xml:space="preserve">We planned to provide a page to show a list of friends and a page to find other users, but we dropped this functionality because </w:t>
-      </w:r>
-      <w:r>
-        <w:t>one group member left</w:t>
-      </w:r>
-      <w:r>
-        <w:t xml:space="preserve">. The possibility to show all the favorites is also to be developed. </w:t>
-      </w:r>
-    </w:p>
-    <w:p>
-      <w:pPr>
-        <w:spacing w:line="360" w:lineRule="auto"/>
-        <w:jc w:val="both"/>
-      </w:pPr>
-      <w:r>
-        <w:t>On this page is a button to import your Facebook friends. By allowing the user to import his friends, he doesn’t need to add all his friends again in our application.</w:t>
+        <w:spacing w:line="360" w:lineRule="auto"/>
+        <w:jc w:val="both"/>
+      </w:pPr>
+      <w:r>
+        <w:t>Search nearby friends page</w:t>
+      </w:r>
+    </w:p>
+    <w:p>
+      <w:pPr>
+        <w:spacing w:line="360" w:lineRule="auto"/>
+        <w:jc w:val="both"/>
+      </w:pPr>
+      <w:r>
+        <w:t xml:space="preserve">This page provides the functionality to search for bars where friends are drinking. Like the search nearby bar page the user’s current location is shown when he enters the page. The user can specify the range of the search. If the user clicks the search button a list of bars within the range of the location specified are shown and for each bar there is a list of which friends are currently at the bar. </w:t>
       </w:r>
     </w:p>
     <w:p>
@@ -734,111 +830,44 @@
         <w:jc w:val="both"/>
       </w:pPr>
       <w:r>
-        <w:t xml:space="preserve">Search nearby </w:t>
-      </w:r>
-      <w:r>
-        <w:t>bars</w:t>
-      </w:r>
-      <w:r>
-        <w:t xml:space="preserve"> page</w:t>
-      </w:r>
-    </w:p>
-    <w:p>
-      <w:pPr>
-        <w:spacing w:line="360" w:lineRule="auto"/>
-        <w:jc w:val="both"/>
-      </w:pPr>
-      <w:r>
-        <w:t xml:space="preserve">This page provides the </w:t>
-      </w:r>
-      <w:r>
-        <w:t xml:space="preserve">functionality to search for nearby bars. When the user enters the page his location is fetched by using the HTML5 </w:t>
-      </w:r>
-      <w:proofErr w:type="spellStart"/>
-      <w:r>
-        <w:t>geolocation</w:t>
-      </w:r>
-      <w:proofErr w:type="spellEnd"/>
-      <w:r>
-        <w:t xml:space="preserve"> API. This </w:t>
-      </w:r>
-      <w:r>
-        <w:lastRenderedPageBreak/>
-        <w:t xml:space="preserve">location is then converted to an address using the Google Geocoding API. The address is filled in the location search box. The user can change this location and enter the range of the search. If the user clicks the search button the location entered is converted to coordinates using the Google Geocoding API and all the bars within the range are listed and shown on a map. The map shown uses the </w:t>
-      </w:r>
-      <w:proofErr w:type="spellStart"/>
-      <w:r>
-        <w:t>JWt</w:t>
-      </w:r>
-      <w:proofErr w:type="spellEnd"/>
-      <w:r>
-        <w:t xml:space="preserve"> Google maps widget. The user can also provide the name of a beer. Only bars serving that beer will be shown.</w:t>
+        <w:t>Location search algorithm</w:t>
+      </w:r>
+    </w:p>
+    <w:p>
+      <w:pPr>
+        <w:spacing w:line="360" w:lineRule="auto"/>
+        <w:jc w:val="both"/>
+      </w:pPr>
+      <w:r>
+        <w:t xml:space="preserve">To search for nearby bars we have to query for a location in the database. </w:t>
+      </w:r>
+      <w:r>
+        <w:t xml:space="preserve">We based our query on an article written by </w:t>
+      </w:r>
+      <w:r>
+        <w:t xml:space="preserve">Jan Philip </w:t>
+      </w:r>
+      <w:proofErr w:type="spellStart"/>
+      <w:r>
+        <w:t>Matuschek</w:t>
+      </w:r>
+      <w:proofErr w:type="spellEnd"/>
+      <w:r>
+        <w:rPr>
+          <w:rStyle w:val="FootnoteReference"/>
+        </w:rPr>
+        <w:footnoteReference w:id="2"/>
+      </w:r>
+      <w:r>
+        <w:t>. We also used the java class provided. The idea is to first query on a bounding rectangle where we can use an index on the coordinates. And then we use the results of this query to find the location that are with</w:t>
+      </w:r>
+      <w:r>
+        <w:t>in the circle we want to query.</w:t>
       </w:r>
     </w:p>
     <w:p>
       <w:pPr>
         <w:pStyle w:val="Heading2"/>
-        <w:spacing w:line="360" w:lineRule="auto"/>
-        <w:jc w:val="both"/>
-      </w:pPr>
-      <w:r>
-        <w:t>Search nearby friends page</w:t>
-      </w:r>
-    </w:p>
-    <w:p>
-      <w:pPr>
-        <w:spacing w:line="360" w:lineRule="auto"/>
-        <w:jc w:val="both"/>
-      </w:pPr>
-      <w:r>
-        <w:t xml:space="preserve">This page provides the functionality to search for bars where friends are drinking. Like the search nearby bar page the user’s current location is shown when he enters the page. The user can specify the range of the search. If the user clicks the search button a list of bars within the range of the location specified are shown and for each bar there is a list of which friends are currently at the bar. </w:t>
-      </w:r>
-    </w:p>
-    <w:p>
-      <w:pPr>
-        <w:pStyle w:val="Heading2"/>
-        <w:spacing w:line="360" w:lineRule="auto"/>
-        <w:jc w:val="both"/>
-      </w:pPr>
-      <w:r>
-        <w:t>Location search algorithm</w:t>
-      </w:r>
-    </w:p>
-    <w:p>
-      <w:pPr>
-        <w:spacing w:line="360" w:lineRule="auto"/>
-        <w:jc w:val="both"/>
-      </w:pPr>
-      <w:r>
-        <w:t xml:space="preserve">To search for nearby bars we have to query for a location in the database. </w:t>
-      </w:r>
-      <w:r>
-        <w:t xml:space="preserve">We based our query on an article written by </w:t>
-      </w:r>
-      <w:r>
-        <w:t xml:space="preserve">Jan Philip </w:t>
-      </w:r>
-      <w:proofErr w:type="spellStart"/>
-      <w:r>
-        <w:t>Matuschek</w:t>
-      </w:r>
-      <w:proofErr w:type="spellEnd"/>
-      <w:r>
-        <w:rPr>
-          <w:rStyle w:val="FootnoteReference"/>
-        </w:rPr>
-        <w:footnoteReference w:id="2"/>
-      </w:r>
-      <w:r>
-        <w:t>. We also used the java class provided. The idea is to first query on a bounding rectangle where we can use an index on the coordinates. And then we use the results of this query to find the location that are with</w:t>
-      </w:r>
-      <w:r>
-        <w:t>in the circle we want to query.</w:t>
-      </w:r>
-    </w:p>
-    <w:p>
-      <w:pPr>
-        <w:pStyle w:val="Heading2"/>
       </w:pPr>
       <w:r>
         <w:t>Responsive application</w:t>
@@ -853,10 +882,12 @@
       </w:r>
     </w:p>
     <w:p>
+      <w:pPr>
+        <w:keepNext/>
+      </w:pPr>
       <w:r>
         <w:rPr>
           <w:noProof/>
-          <w:lang w:val="nl-BE" w:eastAsia="nl-BE"/>
         </w:rPr>
         <w:lastRenderedPageBreak/>
         <w:drawing>
@@ -895,10 +926,33 @@
           </wp:inline>
         </w:drawing>
       </w:r>
+    </w:p>
+    <w:p>
+      <w:pPr>
+        <w:pStyle w:val="Caption"/>
+      </w:pPr>
+      <w:r>
+        <w:t xml:space="preserve">Screenshot </w:t>
+      </w:r>
+      <w:fldSimple w:instr=" SEQ Screenshot \* ARABIC ">
+        <w:r>
+          <w:rPr>
+            <w:noProof/>
+          </w:rPr>
+          <w:t>1</w:t>
+        </w:r>
+      </w:fldSimple>
+      <w:r>
+        <w:t>: Our application on a mobile browser</w:t>
+      </w:r>
+    </w:p>
+    <w:p>
+      <w:pPr>
+        <w:keepNext/>
+      </w:pPr>
       <w:r>
         <w:rPr>
           <w:noProof/>
-          <w:lang w:val="nl-BE" w:eastAsia="nl-BE"/>
         </w:rPr>
         <w:lastRenderedPageBreak/>
         <w:drawing>
@@ -942,6 +996,25 @@
     </w:p>
     <w:p>
       <w:pPr>
+        <w:pStyle w:val="Caption"/>
+      </w:pPr>
+      <w:r>
+        <w:t xml:space="preserve">Screenshot </w:t>
+      </w:r>
+      <w:fldSimple w:instr=" SEQ Screenshot \* ARABIC ">
+        <w:r>
+          <w:rPr>
+            <w:noProof/>
+          </w:rPr>
+          <w:t>2</w:t>
+        </w:r>
+      </w:fldSimple>
+      <w:r>
+        <w:t>: our application on a mobile browser</w:t>
+      </w:r>
+    </w:p>
+    <w:p>
+      <w:pPr>
         <w:spacing w:line="360" w:lineRule="auto"/>
         <w:jc w:val="both"/>
       </w:pPr>
@@ -1025,6 +1098,7 @@
         <w:jc w:val="both"/>
       </w:pPr>
       <w:r>
+        <w:lastRenderedPageBreak/>
         <w:t>For the detailed description of a bar, we include the comments on the bar and the bar’s image (the image is stored as a data URI, the image blob is encoded as base64).</w:t>
       </w:r>
     </w:p>
@@ -1033,7 +1107,6 @@
         <w:jc w:val="both"/>
       </w:pPr>
       <w:r>
-        <w:lastRenderedPageBreak/>
         <w:t>The web service is built as a simple servlet that parses the URL, if the URL equals “/bars” we return a list of all bars in the system, if the URL equals something like “/bars/$specific-bar$” we only return that specific bar.</w:t>
       </w:r>
     </w:p>
@@ -1468,6 +1541,7 @@
         </w:rPr>
         <w:t xml:space="preserve"> </w:t>
       </w:r>
+      <w:proofErr w:type="gramStart"/>
       <w:r>
         <w:rPr>
           <w:rFonts w:ascii="Courier" w:hAnsi="Courier" w:cs="Courier"/>
@@ -1479,6 +1553,7 @@
         </w:rPr>
         <w:t>new</w:t>
       </w:r>
+      <w:proofErr w:type="gramEnd"/>
       <w:r>
         <w:rPr>
           <w:rFonts w:ascii="Courier" w:hAnsi="Courier" w:cs="Courier"/>
@@ -1489,7 +1564,6 @@
         <w:t xml:space="preserve"> </w:t>
       </w:r>
       <w:proofErr w:type="spellStart"/>
-      <w:proofErr w:type="gramStart"/>
       <w:r>
         <w:rPr>
           <w:rFonts w:ascii="Courier" w:hAnsi="Courier" w:cs="Courier"/>
@@ -1510,7 +1584,6 @@
         </w:rPr>
         <w:t>(</w:t>
       </w:r>
-      <w:proofErr w:type="gramEnd"/>
       <w:r>
         <w:rPr>
           <w:rFonts w:ascii="Courier" w:hAnsi="Courier" w:cs="Courier"/>
@@ -1744,6 +1817,7 @@
         <w:t>clicked</w:t>
       </w:r>
       <w:proofErr w:type="spellEnd"/>
+      <w:proofErr w:type="gramEnd"/>
       <w:r>
         <w:rPr>
           <w:rFonts w:ascii="Courier" w:hAnsi="Courier" w:cs="Courier"/>
@@ -1751,17 +1825,7 @@
           <w:sz w:val="20"/>
           <w:szCs w:val="20"/>
         </w:rPr>
-        <w:t>(</w:t>
-      </w:r>
-      <w:proofErr w:type="gramEnd"/>
-      <w:r>
-        <w:rPr>
-          <w:rFonts w:ascii="Courier" w:hAnsi="Courier" w:cs="Courier"/>
-          <w:color w:val="850004"/>
-          <w:sz w:val="20"/>
-          <w:szCs w:val="20"/>
-        </w:rPr>
-        <w:t>).</w:t>
+        <w:t>().</w:t>
       </w:r>
       <w:proofErr w:type="spellStart"/>
       <w:r>
@@ -2031,6 +2095,7 @@
         <w:t>setText</w:t>
       </w:r>
       <w:proofErr w:type="spellEnd"/>
+      <w:proofErr w:type="gramEnd"/>
       <w:r>
         <w:rPr>
           <w:rFonts w:ascii="Courier" w:hAnsi="Courier" w:cs="Courier"/>
@@ -2040,7 +2105,6 @@
         </w:rPr>
         <w:t>(</w:t>
       </w:r>
-      <w:proofErr w:type="gramEnd"/>
       <w:r>
         <w:rPr>
           <w:rFonts w:ascii="Courier" w:hAnsi="Courier" w:cs="Courier"/>
@@ -2116,6 +2180,7 @@
         <w:t>getText</w:t>
       </w:r>
       <w:proofErr w:type="spellEnd"/>
+      <w:proofErr w:type="gramEnd"/>
       <w:r>
         <w:rPr>
           <w:rFonts w:ascii="Courier" w:hAnsi="Courier" w:cs="Courier"/>
@@ -2123,17 +2188,7 @@
           <w:sz w:val="20"/>
           <w:szCs w:val="20"/>
         </w:rPr>
-        <w:t>(</w:t>
-      </w:r>
-      <w:proofErr w:type="gramEnd"/>
-      <w:r>
-        <w:rPr>
-          <w:rFonts w:ascii="Courier" w:hAnsi="Courier" w:cs="Courier"/>
-          <w:color w:val="850004"/>
-          <w:sz w:val="20"/>
-          <w:szCs w:val="20"/>
-        </w:rPr>
-        <w:t>));</w:t>
+        <w:t>());</w:t>
       </w:r>
     </w:p>
     <w:p>
@@ -4019,15 +4074,7 @@
       </w:r>
       <w:proofErr w:type="spellEnd"/>
       <w:r>
-        <w:t xml:space="preserve">, Pieter </w:t>
-      </w:r>
-      <w:proofErr w:type="spellStart"/>
-      <w:r>
-        <w:t>Libin</w:t>
-      </w:r>
-      <w:proofErr w:type="spellEnd"/>
-      <w:r>
-        <w:t xml:space="preserve"> and Ingrid </w:t>
+        <w:t xml:space="preserve">, Pieter Libin and Ingrid </w:t>
       </w:r>
       <w:proofErr w:type="spellStart"/>
       <w:r>
@@ -4226,7 +4273,7 @@
 </file>
 
 <file path=word/endnotes.xml><?xml version="1.0" encoding="utf-8"?>
-<w:endnotes xmlns:wpc="http://schemas.microsoft.com/office/word/2010/wordprocessingCanvas" xmlns:mc="http://schemas.openxmlformats.org/markup-compatibility/2006" xmlns:o="urn:schemas-microsoft-com:office:office" xmlns:r="http://schemas.openxmlformats.org/officeDocument/2006/relationships" xmlns:m="http://schemas.openxmlformats.org/officeDocument/2006/math" xmlns:v="urn:schemas-microsoft-com:vml" xmlns:wp14="http://schemas.microsoft.com/office/word/2010/wordprocessingDrawing" xmlns:wp="http://schemas.openxmlformats.org/drawingml/2006/wordprocessingDrawing" xmlns:w10="urn:schemas-microsoft-com:office:word" xmlns:w="http://schemas.openxmlformats.org/wordprocessingml/2006/main" xmlns:w14="http://schemas.microsoft.com/office/word/2010/wordml" xmlns:wpg="http://schemas.microsoft.com/office/word/2010/wordprocessingGroup" xmlns:wpi="http://schemas.microsoft.com/office/word/2010/wordprocessingInk" xmlns:wne="http://schemas.microsoft.com/office/word/2006/wordml" xmlns:wps="http://schemas.microsoft.com/office/word/2010/wordprocessingShape" mc:Ignorable="w14 wp14">
+<w:endnotes xmlns:wpc="http://schemas.microsoft.com/office/word/2010/wordprocessingCanvas" xmlns:mo="http://schemas.microsoft.com/office/mac/office/2008/main" xmlns:mc="http://schemas.openxmlformats.org/markup-compatibility/2006" xmlns:mv="urn:schemas-microsoft-com:mac:vml" xmlns:o="urn:schemas-microsoft-com:office:office" xmlns:r="http://schemas.openxmlformats.org/officeDocument/2006/relationships" xmlns:m="http://schemas.openxmlformats.org/officeDocument/2006/math" xmlns:v="urn:schemas-microsoft-com:vml" xmlns:wp14="http://schemas.microsoft.com/office/word/2010/wordprocessingDrawing" xmlns:wp="http://schemas.openxmlformats.org/drawingml/2006/wordprocessingDrawing" xmlns:w10="urn:schemas-microsoft-com:office:word" xmlns:w="http://schemas.openxmlformats.org/wordprocessingml/2006/main" xmlns:w14="http://schemas.microsoft.com/office/word/2010/wordml" xmlns:wpg="http://schemas.microsoft.com/office/word/2010/wordprocessingGroup" xmlns:wpi="http://schemas.microsoft.com/office/word/2010/wordprocessingInk" xmlns:wne="http://schemas.microsoft.com/office/word/2006/wordml" xmlns:wps="http://schemas.microsoft.com/office/word/2010/wordprocessingShape" mc:Ignorable="w14 wp14">
   <w:endnote w:type="separator" w:id="-1">
     <w:p>
       <w:r>
@@ -4245,7 +4292,7 @@
 </file>
 
 <file path=word/footnotes.xml><?xml version="1.0" encoding="utf-8"?>
-<w:footnotes xmlns:wpc="http://schemas.microsoft.com/office/word/2010/wordprocessingCanvas" xmlns:mc="http://schemas.openxmlformats.org/markup-compatibility/2006" xmlns:o="urn:schemas-microsoft-com:office:office" xmlns:r="http://schemas.openxmlformats.org/officeDocument/2006/relationships" xmlns:m="http://schemas.openxmlformats.org/officeDocument/2006/math" xmlns:v="urn:schemas-microsoft-com:vml" xmlns:wp14="http://schemas.microsoft.com/office/word/2010/wordprocessingDrawing" xmlns:wp="http://schemas.openxmlformats.org/drawingml/2006/wordprocessingDrawing" xmlns:w10="urn:schemas-microsoft-com:office:word" xmlns:w="http://schemas.openxmlformats.org/wordprocessingml/2006/main" xmlns:w14="http://schemas.microsoft.com/office/word/2010/wordml" xmlns:wpg="http://schemas.microsoft.com/office/word/2010/wordprocessingGroup" xmlns:wpi="http://schemas.microsoft.com/office/word/2010/wordprocessingInk" xmlns:wne="http://schemas.microsoft.com/office/word/2006/wordml" xmlns:wps="http://schemas.microsoft.com/office/word/2010/wordprocessingShape" mc:Ignorable="w14 wp14">
+<w:footnotes xmlns:wpc="http://schemas.microsoft.com/office/word/2010/wordprocessingCanvas" xmlns:mo="http://schemas.microsoft.com/office/mac/office/2008/main" xmlns:mc="http://schemas.openxmlformats.org/markup-compatibility/2006" xmlns:mv="urn:schemas-microsoft-com:mac:vml" xmlns:o="urn:schemas-microsoft-com:office:office" xmlns:r="http://schemas.openxmlformats.org/officeDocument/2006/relationships" xmlns:m="http://schemas.openxmlformats.org/officeDocument/2006/math" xmlns:v="urn:schemas-microsoft-com:vml" xmlns:wp14="http://schemas.microsoft.com/office/word/2010/wordprocessingDrawing" xmlns:wp="http://schemas.openxmlformats.org/drawingml/2006/wordprocessingDrawing" xmlns:w10="urn:schemas-microsoft-com:office:word" xmlns:w="http://schemas.openxmlformats.org/wordprocessingml/2006/main" xmlns:w14="http://schemas.microsoft.com/office/word/2010/wordml" xmlns:wpg="http://schemas.microsoft.com/office/word/2010/wordprocessingGroup" xmlns:wpi="http://schemas.microsoft.com/office/word/2010/wordprocessingInk" xmlns:wne="http://schemas.microsoft.com/office/word/2006/wordml" xmlns:wps="http://schemas.microsoft.com/office/word/2010/wordprocessingShape" mc:Ignorable="w14 wp14">
   <w:footnote w:type="separator" w:id="-1">
     <w:p>
       <w:r>
@@ -4307,7 +4354,7 @@
 </file>
 
 <file path=word/numbering.xml><?xml version="1.0" encoding="utf-8"?>
-<w:numbering xmlns:wpc="http://schemas.microsoft.com/office/word/2010/wordprocessingCanvas" xmlns:mc="http://schemas.openxmlformats.org/markup-compatibility/2006" xmlns:o="urn:schemas-microsoft-com:office:office" xmlns:r="http://schemas.openxmlformats.org/officeDocument/2006/relationships" xmlns:m="http://schemas.openxmlformats.org/officeDocument/2006/math" xmlns:v="urn:schemas-microsoft-com:vml" xmlns:wp14="http://schemas.microsoft.com/office/word/2010/wordprocessingDrawing" xmlns:wp="http://schemas.openxmlformats.org/drawingml/2006/wordprocessingDrawing" xmlns:w10="urn:schemas-microsoft-com:office:word" xmlns:w="http://schemas.openxmlformats.org/wordprocessingml/2006/main" xmlns:w14="http://schemas.microsoft.com/office/word/2010/wordml" xmlns:wpg="http://schemas.microsoft.com/office/word/2010/wordprocessingGroup" xmlns:wpi="http://schemas.microsoft.com/office/word/2010/wordprocessingInk" xmlns:wne="http://schemas.microsoft.com/office/word/2006/wordml" xmlns:wps="http://schemas.microsoft.com/office/word/2010/wordprocessingShape" mc:Ignorable="w14 wp14">
+<w:numbering xmlns:wpc="http://schemas.microsoft.com/office/word/2010/wordprocessingCanvas" xmlns:mo="http://schemas.microsoft.com/office/mac/office/2008/main" xmlns:mc="http://schemas.openxmlformats.org/markup-compatibility/2006" xmlns:mv="urn:schemas-microsoft-com:mac:vml" xmlns:o="urn:schemas-microsoft-com:office:office" xmlns:r="http://schemas.openxmlformats.org/officeDocument/2006/relationships" xmlns:m="http://schemas.openxmlformats.org/officeDocument/2006/math" xmlns:v="urn:schemas-microsoft-com:vml" xmlns:wp14="http://schemas.microsoft.com/office/word/2010/wordprocessingDrawing" xmlns:wp="http://schemas.openxmlformats.org/drawingml/2006/wordprocessingDrawing" xmlns:w10="urn:schemas-microsoft-com:office:word" xmlns:w="http://schemas.openxmlformats.org/wordprocessingml/2006/main" xmlns:w14="http://schemas.microsoft.com/office/word/2010/wordml" xmlns:wpg="http://schemas.microsoft.com/office/word/2010/wordprocessingGroup" xmlns:wpi="http://schemas.microsoft.com/office/word/2010/wordprocessingInk" xmlns:wne="http://schemas.microsoft.com/office/word/2006/wordml" xmlns:wps="http://schemas.microsoft.com/office/word/2010/wordprocessingShape" mc:Ignorable="w14 wp14">
   <w:abstractNum w:abstractNumId="0">
     <w:nsid w:val="08AC6692"/>
     <w:multiLevelType w:val="hybridMultilevel"/>
@@ -4555,7 +4602,7 @@
     </w:rPrDefault>
     <w:pPrDefault/>
   </w:docDefaults>
-  <w:latentStyles w:defLockedState="0" w:defUIPriority="99" w:defSemiHidden="1" w:defUnhideWhenUsed="1" w:defQFormat="0" w:count="267">
+  <w:latentStyles w:defLockedState="0" w:defUIPriority="99" w:defSemiHidden="1" w:defUnhideWhenUsed="1" w:defQFormat="0" w:count="276">
     <w:lsdException w:name="Normal" w:semiHidden="0" w:uiPriority="0" w:unhideWhenUsed="0" w:qFormat="1"/>
     <w:lsdException w:name="heading 1" w:semiHidden="0" w:uiPriority="9" w:unhideWhenUsed="0" w:qFormat="1"/>
     <w:lsdException w:name="heading 2" w:uiPriority="9" w:qFormat="1"/>
@@ -4892,11 +4939,30 @@
       <w:szCs w:val="16"/>
     </w:rPr>
   </w:style>
+  <w:style w:type="paragraph" w:styleId="Caption">
+    <w:name w:val="caption"/>
+    <w:basedOn w:val="Normal"/>
+    <w:next w:val="Normal"/>
+    <w:uiPriority w:val="35"/>
+    <w:unhideWhenUsed/>
+    <w:qFormat/>
+    <w:rsid w:val="00CE28A9"/>
+    <w:pPr>
+      <w:spacing w:after="200"/>
+    </w:pPr>
+    <w:rPr>
+      <w:b/>
+      <w:bCs/>
+      <w:color w:val="4F81BD" w:themeColor="accent1"/>
+      <w:sz w:val="18"/>
+      <w:szCs w:val="18"/>
+    </w:rPr>
+  </w:style>
 </w:styles>
 </file>
 
 <file path=word/stylesWithEffects.xml><?xml version="1.0" encoding="utf-8"?>
-<w:styles xmlns:wpc="http://schemas.microsoft.com/office/word/2010/wordprocessingCanvas" xmlns:mc="http://schemas.openxmlformats.org/markup-compatibility/2006" xmlns:o="urn:schemas-microsoft-com:office:office" xmlns:r="http://schemas.openxmlformats.org/officeDocument/2006/relationships" xmlns:m="http://schemas.openxmlformats.org/officeDocument/2006/math" xmlns:v="urn:schemas-microsoft-com:vml" xmlns:wp14="http://schemas.microsoft.com/office/word/2010/wordprocessingDrawing" xmlns:wp="http://schemas.openxmlformats.org/drawingml/2006/wordprocessingDrawing" xmlns:w10="urn:schemas-microsoft-com:office:word" xmlns:w="http://schemas.openxmlformats.org/wordprocessingml/2006/main" xmlns:w14="http://schemas.microsoft.com/office/word/2010/wordml" xmlns:wpg="http://schemas.microsoft.com/office/word/2010/wordprocessingGroup" xmlns:wpi="http://schemas.microsoft.com/office/word/2010/wordprocessingInk" xmlns:wne="http://schemas.microsoft.com/office/word/2006/wordml" xmlns:wps="http://schemas.microsoft.com/office/word/2010/wordprocessingShape" mc:Ignorable="w14 wp14">
+<w:styles xmlns:wpc="http://schemas.microsoft.com/office/word/2010/wordprocessingCanvas" xmlns:mo="http://schemas.microsoft.com/office/mac/office/2008/main" xmlns:mc="http://schemas.openxmlformats.org/markup-compatibility/2006" xmlns:mv="urn:schemas-microsoft-com:mac:vml" xmlns:o="urn:schemas-microsoft-com:office:office" xmlns:r="http://schemas.openxmlformats.org/officeDocument/2006/relationships" xmlns:m="http://schemas.openxmlformats.org/officeDocument/2006/math" xmlns:v="urn:schemas-microsoft-com:vml" xmlns:wp14="http://schemas.microsoft.com/office/word/2010/wordprocessingDrawing" xmlns:wp="http://schemas.openxmlformats.org/drawingml/2006/wordprocessingDrawing" xmlns:w10="urn:schemas-microsoft-com:office:word" xmlns:w="http://schemas.openxmlformats.org/wordprocessingml/2006/main" xmlns:w14="http://schemas.microsoft.com/office/word/2010/wordml" xmlns:wpg="http://schemas.microsoft.com/office/word/2010/wordprocessingGroup" xmlns:wpi="http://schemas.microsoft.com/office/word/2010/wordprocessingInk" xmlns:wne="http://schemas.microsoft.com/office/word/2006/wordml" xmlns:wps="http://schemas.microsoft.com/office/word/2010/wordprocessingShape" mc:Ignorable="w14 wp14">
   <w:docDefaults>
     <w:rPrDefault>
       <w:rPr>
@@ -4908,7 +4974,7 @@
     </w:rPrDefault>
     <w:pPrDefault/>
   </w:docDefaults>
-  <w:latentStyles w:defLockedState="0" w:defUIPriority="99" w:defSemiHidden="1" w:defUnhideWhenUsed="1" w:defQFormat="0" w:count="267">
+  <w:latentStyles w:defLockedState="0" w:defUIPriority="99" w:defSemiHidden="1" w:defUnhideWhenUsed="1" w:defQFormat="0" w:count="276">
     <w:lsdException w:name="Normal" w:semiHidden="0" w:uiPriority="0" w:unhideWhenUsed="0" w:qFormat="1"/>
     <w:lsdException w:name="heading 1" w:semiHidden="0" w:uiPriority="9" w:unhideWhenUsed="0" w:qFormat="1"/>
     <w:lsdException w:name="heading 2" w:uiPriority="9" w:qFormat="1"/>
@@ -5245,47 +5311,30 @@
       <w:szCs w:val="16"/>
     </w:rPr>
   </w:style>
+  <w:style w:type="paragraph" w:styleId="Caption">
+    <w:name w:val="caption"/>
+    <w:basedOn w:val="Normal"/>
+    <w:next w:val="Normal"/>
+    <w:uiPriority w:val="35"/>
+    <w:unhideWhenUsed/>
+    <w:qFormat/>
+    <w:rsid w:val="00CE28A9"/>
+    <w:pPr>
+      <w:spacing w:after="200"/>
+    </w:pPr>
+    <w:rPr>
+      <w:b/>
+      <w:bCs/>
+      <w:color w:val="4F81BD" w:themeColor="accent1"/>
+      <w:sz w:val="18"/>
+      <w:szCs w:val="18"/>
+    </w:rPr>
+  </w:style>
 </w:styles>
 </file>
 
 <file path=word/glossary/document.xml><?xml version="1.0" encoding="utf-8"?>
-<w:glossaryDocument xmlns:wpc="http://schemas.microsoft.com/office/word/2010/wordprocessingCanvas" xmlns:mc="http://schemas.openxmlformats.org/markup-compatibility/2006" xmlns:o="urn:schemas-microsoft-com:office:office" xmlns:r="http://schemas.openxmlformats.org/officeDocument/2006/relationships" xmlns:m="http://schemas.openxmlformats.org/officeDocument/2006/math" xmlns:v="urn:schemas-microsoft-com:vml" xmlns:wp14="http://schemas.microsoft.com/office/word/2010/wordprocessingDrawing" xmlns:wp="http://schemas.openxmlformats.org/drawingml/2006/wordprocessingDrawing" xmlns:w10="urn:schemas-microsoft-com:office:word" xmlns:w="http://schemas.openxmlformats.org/wordprocessingml/2006/main" xmlns:w14="http://schemas.microsoft.com/office/word/2010/wordml" xmlns:wpg="http://schemas.microsoft.com/office/word/2010/wordprocessingGroup" xmlns:wpi="http://schemas.microsoft.com/office/word/2010/wordprocessingInk" xmlns:wne="http://schemas.microsoft.com/office/word/2006/wordml" xmlns:wps="http://schemas.microsoft.com/office/word/2010/wordprocessingShape" mc:Ignorable="w14 wp14">
-  <w:docParts>
-    <w:docPart>
-      <w:docPartPr>
-        <w:name w:val="B10B0D0AFEEC004CAB83B2B19A3027B6"/>
-        <w:category>
-          <w:name w:val="General"/>
-          <w:gallery w:val="placeholder"/>
-        </w:category>
-        <w:types>
-          <w:type w:val="bbPlcHdr"/>
-        </w:types>
-        <w:behaviors>
-          <w:behavior w:val="content"/>
-        </w:behaviors>
-        <w:guid w:val="{647D9588-5EBA-AC41-9AAE-09B609EEB208}"/>
-      </w:docPartPr>
-      <w:docPartBody>
-        <w:p>
-          <w:pPr>
-            <w:pStyle w:val="B10B0D0AFEEC004CAB83B2B19A3027B6"/>
-          </w:pPr>
-          <w:r>
-            <w:rPr>
-              <w:rFonts w:asciiTheme="majorHAnsi" w:eastAsiaTheme="majorEastAsia" w:hAnsiTheme="majorHAnsi" w:cstheme="majorBidi"/>
-              <w:b/>
-              <w:color w:val="365F91" w:themeColor="accent1" w:themeShade="BF"/>
-              <w:sz w:val="48"/>
-              <w:szCs w:val="48"/>
-            </w:rPr>
-            <w:t>[Document Title]</w:t>
-          </w:r>
-        </w:p>
-      </w:docPartBody>
-    </w:docPart>
-  </w:docParts>
-</w:glossaryDocument>
+<w:glossaryDocument xmlns:wpc="http://schemas.microsoft.com/office/word/2010/wordprocessingCanvas" xmlns:mo="http://schemas.microsoft.com/office/mac/office/2008/main" xmlns:mc="http://schemas.openxmlformats.org/markup-compatibility/2006" xmlns:mv="urn:schemas-microsoft-com:mac:vml" xmlns:o="urn:schemas-microsoft-com:office:office" xmlns:r="http://schemas.openxmlformats.org/officeDocument/2006/relationships" xmlns:m="http://schemas.openxmlformats.org/officeDocument/2006/math" xmlns:v="urn:schemas-microsoft-com:vml" xmlns:wp14="http://schemas.microsoft.com/office/word/2010/wordprocessingDrawing" xmlns:wp="http://schemas.openxmlformats.org/drawingml/2006/wordprocessingDrawing" xmlns:w10="urn:schemas-microsoft-com:office:word" xmlns:w="http://schemas.openxmlformats.org/wordprocessingml/2006/main" xmlns:w14="http://schemas.microsoft.com/office/word/2010/wordml" xmlns:wpg="http://schemas.microsoft.com/office/word/2010/wordprocessingGroup" xmlns:wpi="http://schemas.microsoft.com/office/word/2010/wordprocessingInk" xmlns:wne="http://schemas.microsoft.com/office/word/2006/wordml" xmlns:wps="http://schemas.microsoft.com/office/word/2010/wordprocessingShape" mc:Ignorable="w14 wp14"/>
 </file>
 
 <file path=word/glossary/fontTable.xml><?xml version="1.0" encoding="utf-8"?>
@@ -5293,30 +5342,28 @@
   <w:font w:name="Cambria">
     <w:panose1 w:val="02040503050406030204"/>
     <w:charset w:val="00"/>
-    <w:family w:val="roman"/>
+    <w:family w:val="auto"/>
     <w:pitch w:val="variable"/>
     <w:sig w:usb0="E00002FF" w:usb1="400004FF" w:usb2="00000000" w:usb3="00000000" w:csb0="0000019F" w:csb1="00000000"/>
   </w:font>
-  <w:font w:name="MS Mincho">
-    <w:altName w:val="ＭＳ 明朝"/>
-    <w:panose1 w:val="02020609040205080304"/>
-    <w:charset w:val="80"/>
-    <w:family w:val="modern"/>
-    <w:pitch w:val="fixed"/>
+  <w:font w:name="ＭＳ 明朝">
+    <w:charset w:val="4E"/>
+    <w:family w:val="auto"/>
+    <w:pitch w:val="variable"/>
     <w:sig w:usb0="E00002FF" w:usb1="6AC7FDFB" w:usb2="00000012" w:usb3="00000000" w:csb0="0002009F" w:csb1="00000000"/>
   </w:font>
   <w:font w:name="Times New Roman">
     <w:panose1 w:val="02020603050405020304"/>
     <w:charset w:val="00"/>
-    <w:family w:val="roman"/>
+    <w:family w:val="auto"/>
     <w:pitch w:val="variable"/>
     <w:sig w:usb0="E0002AFF" w:usb1="C0007841" w:usb2="00000009" w:usb3="00000000" w:csb0="000001FF" w:csb1="00000000"/>
   </w:font>
   <w:font w:name="Courier New">
     <w:panose1 w:val="02070309020205020404"/>
     <w:charset w:val="00"/>
-    <w:family w:val="modern"/>
-    <w:pitch w:val="fixed"/>
+    <w:family w:val="auto"/>
+    <w:pitch w:val="variable"/>
     <w:sig w:usb0="E0002AFF" w:usb1="C0007843" w:usb2="00000009" w:usb3="00000000" w:csb0="000001FF" w:csb1="00000000"/>
   </w:font>
   <w:font w:name="Wingdings">
@@ -5327,48 +5374,52 @@
     <w:sig w:usb0="00000000" w:usb1="10000000" w:usb2="00000000" w:usb3="00000000" w:csb0="80000000" w:csb1="00000000"/>
   </w:font>
   <w:font w:name="Symbol">
-    <w:panose1 w:val="05050102010706020507"/>
+    <w:panose1 w:val="00000000000000000000"/>
     <w:charset w:val="02"/>
-    <w:family w:val="roman"/>
+    <w:family w:val="auto"/>
     <w:pitch w:val="variable"/>
     <w:sig w:usb0="00000000" w:usb1="10000000" w:usb2="00000000" w:usb3="00000000" w:csb0="80000000" w:csb1="00000000"/>
   </w:font>
   <w:font w:name="Calibri">
     <w:panose1 w:val="020F0502020204030204"/>
     <w:charset w:val="00"/>
-    <w:family w:val="swiss"/>
+    <w:family w:val="auto"/>
     <w:pitch w:val="variable"/>
-    <w:sig w:usb0="E00002FF" w:usb1="4000ACFF" w:usb2="00000001" w:usb3="00000000" w:csb0="0000019F" w:csb1="00000000"/>
+    <w:sig w:usb0="E10002FF" w:usb1="4000ACFF" w:usb2="00000009" w:usb3="00000000" w:csb0="0000019F" w:csb1="00000000"/>
   </w:font>
-  <w:font w:name="MS Gothic">
-    <w:altName w:val="ＭＳ ゴシック"/>
-    <w:panose1 w:val="020B0609070205080204"/>
-    <w:charset w:val="80"/>
-    <w:family w:val="modern"/>
-    <w:pitch w:val="fixed"/>
+  <w:font w:name="ＭＳ ゴシック">
+    <w:charset w:val="4E"/>
+    <w:family w:val="auto"/>
+    <w:pitch w:val="variable"/>
     <w:sig w:usb0="E00002FF" w:usb1="6AC7FDFB" w:usb2="00000012" w:usb3="00000000" w:csb0="0002009F" w:csb1="00000000"/>
   </w:font>
   <w:font w:name="Tahoma">
     <w:panose1 w:val="020B0604030504040204"/>
     <w:charset w:val="00"/>
-    <w:family w:val="swiss"/>
+    <w:family w:val="auto"/>
     <w:pitch w:val="variable"/>
-    <w:sig w:usb0="E1002EFF" w:usb1="C000605B" w:usb2="00000029" w:usb3="00000000" w:csb0="000101FF" w:csb1="00000000"/>
+    <w:sig w:usb0="00000003" w:usb1="00000000" w:usb2="00000000" w:usb3="00000000" w:csb0="00000001" w:csb1="00000000"/>
   </w:font>
   <w:font w:name="Courier">
-    <w:altName w:val="Courier New"/>
-    <w:panose1 w:val="02070409020205020404"/>
-    <w:charset w:val="00"/>
-    <w:family w:val="modern"/>
-    <w:notTrueType/>
-    <w:pitch w:val="fixed"/>
-    <w:sig w:usb0="00000003" w:usb1="00000000" w:usb2="00000000" w:usb3="00000000" w:csb0="00000001" w:csb1="00000000"/>
-  </w:font>
-  <w:font w:name="Monaco">
+    <w:panose1 w:val="02000500000000000000"/>
     <w:charset w:val="00"/>
     <w:family w:val="auto"/>
     <w:pitch w:val="variable"/>
     <w:sig w:usb0="00000003" w:usb1="00000000" w:usb2="00000000" w:usb3="00000000" w:csb0="00000001" w:csb1="00000000"/>
+  </w:font>
+  <w:font w:name="Monaco">
+    <w:panose1 w:val="02000500000000000000"/>
+    <w:charset w:val="00"/>
+    <w:family w:val="auto"/>
+    <w:pitch w:val="variable"/>
+    <w:sig w:usb0="00000003" w:usb1="00000000" w:usb2="00000000" w:usb3="00000000" w:csb0="00000001" w:csb1="00000000"/>
+  </w:font>
+  <w:font w:name="Arial">
+    <w:panose1 w:val="020B0604020202020204"/>
+    <w:charset w:val="00"/>
+    <w:family w:val="auto"/>
+    <w:pitch w:val="variable"/>
+    <w:sig w:usb0="E0002AFF" w:usb1="C0007843" w:usb2="00000009" w:usb3="00000000" w:csb0="000001FF" w:csb1="00000000"/>
   </w:font>
 </w:fonts>
 </file>
@@ -5427,7 +5478,7 @@
     </w:rPrDefault>
     <w:pPrDefault/>
   </w:docDefaults>
-  <w:latentStyles w:defLockedState="0" w:defUIPriority="99" w:defSemiHidden="1" w:defUnhideWhenUsed="1" w:defQFormat="0" w:count="267">
+  <w:latentStyles w:defLockedState="0" w:defUIPriority="99" w:defSemiHidden="1" w:defUnhideWhenUsed="1" w:defQFormat="0" w:count="276">
     <w:lsdException w:name="Normal" w:semiHidden="0" w:uiPriority="0" w:unhideWhenUsed="0" w:qFormat="1"/>
     <w:lsdException w:name="heading 1" w:semiHidden="0" w:uiPriority="9" w:unhideWhenUsed="0" w:qFormat="1"/>
     <w:lsdException w:name="heading 2" w:uiPriority="9" w:qFormat="1"/>
@@ -5617,7 +5668,7 @@
 </file>
 
 <file path=word/glossary/stylesWithEffects.xml><?xml version="1.0" encoding="utf-8"?>
-<w:styles xmlns:wpc="http://schemas.microsoft.com/office/word/2010/wordprocessingCanvas" xmlns:mc="http://schemas.openxmlformats.org/markup-compatibility/2006" xmlns:o="urn:schemas-microsoft-com:office:office" xmlns:r="http://schemas.openxmlformats.org/officeDocument/2006/relationships" xmlns:m="http://schemas.openxmlformats.org/officeDocument/2006/math" xmlns:v="urn:schemas-microsoft-com:vml" xmlns:wp14="http://schemas.microsoft.com/office/word/2010/wordprocessingDrawing" xmlns:wp="http://schemas.openxmlformats.org/drawingml/2006/wordprocessingDrawing" xmlns:w10="urn:schemas-microsoft-com:office:word" xmlns:w="http://schemas.openxmlformats.org/wordprocessingml/2006/main" xmlns:w14="http://schemas.microsoft.com/office/word/2010/wordml" xmlns:wpg="http://schemas.microsoft.com/office/word/2010/wordprocessingGroup" xmlns:wpi="http://schemas.microsoft.com/office/word/2010/wordprocessingInk" xmlns:wne="http://schemas.microsoft.com/office/word/2006/wordml" xmlns:wps="http://schemas.microsoft.com/office/word/2010/wordprocessingShape" mc:Ignorable="w14 wp14">
+<w:styles xmlns:wpc="http://schemas.microsoft.com/office/word/2010/wordprocessingCanvas" xmlns:mo="http://schemas.microsoft.com/office/mac/office/2008/main" xmlns:mc="http://schemas.openxmlformats.org/markup-compatibility/2006" xmlns:mv="urn:schemas-microsoft-com:mac:vml" xmlns:o="urn:schemas-microsoft-com:office:office" xmlns:r="http://schemas.openxmlformats.org/officeDocument/2006/relationships" xmlns:m="http://schemas.openxmlformats.org/officeDocument/2006/math" xmlns:v="urn:schemas-microsoft-com:vml" xmlns:wp14="http://schemas.microsoft.com/office/word/2010/wordprocessingDrawing" xmlns:wp="http://schemas.openxmlformats.org/drawingml/2006/wordprocessingDrawing" xmlns:w10="urn:schemas-microsoft-com:office:word" xmlns:w="http://schemas.openxmlformats.org/wordprocessingml/2006/main" xmlns:w14="http://schemas.microsoft.com/office/word/2010/wordml" xmlns:wpg="http://schemas.microsoft.com/office/word/2010/wordprocessingGroup" xmlns:wpi="http://schemas.microsoft.com/office/word/2010/wordprocessingInk" xmlns:wne="http://schemas.microsoft.com/office/word/2006/wordml" xmlns:wps="http://schemas.microsoft.com/office/word/2010/wordprocessingShape" mc:Ignorable="w14 wp14">
   <w:docDefaults>
     <w:rPrDefault>
       <w:rPr>
@@ -5629,7 +5680,7 @@
     </w:rPrDefault>
     <w:pPrDefault/>
   </w:docDefaults>
-  <w:latentStyles w:defLockedState="0" w:defUIPriority="99" w:defSemiHidden="1" w:defUnhideWhenUsed="1" w:defQFormat="0" w:count="267">
+  <w:latentStyles w:defLockedState="0" w:defUIPriority="99" w:defSemiHidden="1" w:defUnhideWhenUsed="1" w:defQFormat="0" w:count="276">
     <w:lsdException w:name="Normal" w:semiHidden="0" w:uiPriority="0" w:unhideWhenUsed="0" w:qFormat="1"/>
     <w:lsdException w:name="heading 1" w:semiHidden="0" w:uiPriority="9" w:unhideWhenUsed="0" w:qFormat="1"/>
     <w:lsdException w:name="heading 2" w:uiPriority="9" w:qFormat="1"/>
@@ -5821,6 +5872,7 @@
 <file path=word/glossary/webSettings.xml><?xml version="1.0" encoding="utf-8"?>
 <w:webSettings xmlns:mc="http://schemas.openxmlformats.org/markup-compatibility/2006" xmlns:r="http://schemas.openxmlformats.org/officeDocument/2006/relationships" xmlns:w="http://schemas.openxmlformats.org/wordprocessingml/2006/main" xmlns:w14="http://schemas.microsoft.com/office/word/2010/wordml" mc:Ignorable="w14">
   <w:allowPNG/>
+  <w:doNotSaveAsSingleFile/>
 </w:webSettings>
 </file>
 
@@ -6149,7 +6201,7 @@
 </file>
 
 <file path=customXml/itemProps1.xml><?xml version="1.0" encoding="utf-8"?>
-<ds:datastoreItem xmlns:ds="http://schemas.openxmlformats.org/officeDocument/2006/customXml" ds:itemID="{F6AE9710-E6D4-4FC9-8619-8C1378E0E8B3}">
+<ds:datastoreItem xmlns:ds="http://schemas.openxmlformats.org/officeDocument/2006/customXml" ds:itemID="{F48EAE6D-1596-7940-AA02-CE03D51441F7}">
   <ds:schemaRefs>
     <ds:schemaRef ds:uri="http://schemas.openxmlformats.org/officeDocument/2006/bibliography"/>
   </ds:schemaRefs>

</xml_diff>